<commit_message>
Update the total experience
</commit_message>
<xml_diff>
--- a/Resume_Bhuwan_Agrawal.docx
+++ b/Resume_Bhuwan_Agrawal.docx
@@ -55,7 +55,6 @@
           <w:b/>
           <w:noProof/>
           <w:sz w:val="20"/>
-          <w:lang w:val="en-US" w:eastAsia="en-US"/>
         </w:rPr>
         <w:drawing>
           <wp:anchor distT="0" distB="0" distL="114300" distR="114300" simplePos="0" relativeHeight="251658240" behindDoc="0" locked="0" layoutInCell="1" allowOverlap="1" wp14:anchorId="782B105B" wp14:editId="271F6301">
@@ -417,7 +416,7 @@
           <w:b/>
           <w:sz w:val="18"/>
         </w:rPr>
-        <w:t>A total 9</w:t>
+        <w:t>A total 10</w:t>
       </w:r>
       <w:r>
         <w:rPr>
@@ -433,10 +432,8 @@
           <w:b/>
           <w:sz w:val="18"/>
         </w:rPr>
-        <w:t>9</w:t>
-      </w:r>
-      <w:bookmarkStart w:id="0" w:name="_GoBack"/>
-      <w:bookmarkEnd w:id="0"/>
+        <w:t>3</w:t>
+      </w:r>
       <w:r>
         <w:rPr>
           <w:rFonts w:ascii="Arial" w:eastAsia="Arial" w:hAnsi="Arial" w:cs="Arial"/>
@@ -2177,6 +2174,16 @@
         <w:spacing w:after="0" w:line="240" w:lineRule="auto"/>
         <w:rPr>
           <w:rFonts w:ascii="Arial" w:eastAsia="Arial" w:hAnsi="Arial" w:cs="Arial"/>
+          <w:b/>
+          <w:sz w:val="24"/>
+        </w:rPr>
+      </w:pPr>
+    </w:p>
+    <w:p>
+      <w:pPr>
+        <w:spacing w:after="0" w:line="240" w:lineRule="auto"/>
+        <w:rPr>
+          <w:rFonts w:ascii="Arial" w:eastAsia="Arial" w:hAnsi="Arial" w:cs="Arial"/>
           <w:sz w:val="24"/>
         </w:rPr>
       </w:pPr>
@@ -2228,6 +2235,264 @@
           <w:b/>
           <w:sz w:val="18"/>
         </w:rPr>
+        <w:t xml:space="preserve">PPD </w:t>
+      </w:r>
+      <w:r>
+        <w:rPr>
+          <w:rFonts w:ascii="Arial" w:eastAsia="Arial" w:hAnsi="Arial" w:cs="Arial"/>
+          <w:b/>
+          <w:sz w:val="18"/>
+        </w:rPr>
+        <w:t>(DL Asset Track) DLT LABS, Noida (</w:t>
+      </w:r>
+      <w:r>
+        <w:rPr>
+          <w:rFonts w:ascii="Arial" w:eastAsia="Arial" w:hAnsi="Arial" w:cs="Arial"/>
+          <w:b/>
+          <w:sz w:val="18"/>
+        </w:rPr>
+        <w:t>Mar-2022</w:t>
+      </w:r>
+      <w:r>
+        <w:rPr>
+          <w:rFonts w:ascii="Arial" w:eastAsia="Arial" w:hAnsi="Arial" w:cs="Arial"/>
+          <w:b/>
+          <w:sz w:val="18"/>
+        </w:rPr>
+        <w:t xml:space="preserve"> </w:t>
+      </w:r>
+      <w:r>
+        <w:rPr>
+          <w:rFonts w:ascii="Arial" w:eastAsia="Arial" w:hAnsi="Arial" w:cs="Arial"/>
+          <w:b/>
+          <w:sz w:val="18"/>
+        </w:rPr>
+        <w:t xml:space="preserve">– </w:t>
+      </w:r>
+      <w:r>
+        <w:rPr>
+          <w:rFonts w:ascii="Arial" w:eastAsia="Arial" w:hAnsi="Arial" w:cs="Arial"/>
+          <w:b/>
+          <w:sz w:val="18"/>
+        </w:rPr>
+        <w:t>Till Date</w:t>
+      </w:r>
+      <w:r>
+        <w:rPr>
+          <w:rFonts w:ascii="Arial" w:eastAsia="Arial" w:hAnsi="Arial" w:cs="Arial"/>
+          <w:b/>
+          <w:sz w:val="18"/>
+        </w:rPr>
+        <w:t>)</w:t>
+      </w:r>
+    </w:p>
+    <w:p>
+      <w:pPr>
+        <w:spacing w:after="0" w:line="240" w:lineRule="auto"/>
+        <w:ind w:left="360"/>
+        <w:rPr>
+          <w:rFonts w:ascii="Arial" w:eastAsia="Arial" w:hAnsi="Arial" w:cs="Arial"/>
+          <w:sz w:val="18"/>
+        </w:rPr>
+      </w:pPr>
+    </w:p>
+    <w:p>
+      <w:pPr>
+        <w:spacing w:after="0" w:line="240" w:lineRule="auto"/>
+        <w:rPr>
+          <w:rFonts w:ascii="Arial" w:eastAsia="Arial" w:hAnsi="Arial" w:cs="Arial"/>
+          <w:sz w:val="18"/>
+        </w:rPr>
+      </w:pPr>
+      <w:r>
+        <w:rPr>
+          <w:rFonts w:ascii="Arial" w:eastAsia="Arial" w:hAnsi="Arial" w:cs="Arial"/>
+          <w:b/>
+          <w:sz w:val="18"/>
+        </w:rPr>
+        <w:tab/>
+        <w:t>Role: (Manual Testing)</w:t>
+      </w:r>
+    </w:p>
+    <w:p>
+      <w:pPr>
+        <w:spacing w:after="0" w:line="240" w:lineRule="auto"/>
+        <w:ind w:left="360"/>
+        <w:rPr>
+          <w:rFonts w:ascii="Arial" w:eastAsia="Arial" w:hAnsi="Arial" w:cs="Arial"/>
+          <w:sz w:val="18"/>
+        </w:rPr>
+      </w:pPr>
+    </w:p>
+    <w:p>
+      <w:pPr>
+        <w:numPr>
+          <w:ilvl w:val="0"/>
+          <w:numId w:val="15"/>
+        </w:numPr>
+        <w:spacing w:after="0" w:line="240" w:lineRule="auto"/>
+        <w:ind w:left="709" w:hanging="360"/>
+        <w:rPr>
+          <w:rFonts w:ascii="Arial" w:eastAsia="Arial" w:hAnsi="Arial" w:cs="Arial"/>
+          <w:sz w:val="18"/>
+        </w:rPr>
+      </w:pPr>
+      <w:r>
+        <w:rPr>
+          <w:rFonts w:ascii="Arial" w:eastAsia="Arial" w:hAnsi="Arial" w:cs="Arial"/>
+          <w:sz w:val="18"/>
+        </w:rPr>
+        <w:t xml:space="preserve">Involved in </w:t>
+      </w:r>
+      <w:r>
+        <w:rPr>
+          <w:rFonts w:ascii="Arial" w:eastAsia="Arial" w:hAnsi="Arial" w:cs="Arial"/>
+          <w:b/>
+          <w:sz w:val="18"/>
+        </w:rPr>
+        <w:t>Functional Testing, Retesting, Regression Testing and GUI Testing</w:t>
+      </w:r>
+      <w:r>
+        <w:rPr>
+          <w:rFonts w:ascii="Arial" w:eastAsia="Arial" w:hAnsi="Arial" w:cs="Arial"/>
+          <w:sz w:val="18"/>
+        </w:rPr>
+        <w:t xml:space="preserve"> of the   </w:t>
+      </w:r>
+    </w:p>
+    <w:p>
+      <w:pPr>
+        <w:spacing w:after="0" w:line="240" w:lineRule="auto"/>
+        <w:ind w:left="709"/>
+        <w:rPr>
+          <w:rFonts w:ascii="Arial" w:eastAsia="Arial" w:hAnsi="Arial" w:cs="Arial"/>
+          <w:sz w:val="18"/>
+        </w:rPr>
+      </w:pPr>
+      <w:r>
+        <w:rPr>
+          <w:rFonts w:ascii="Arial" w:eastAsia="Arial" w:hAnsi="Arial" w:cs="Arial"/>
+          <w:sz w:val="18"/>
+        </w:rPr>
+        <w:t xml:space="preserve">  Application.</w:t>
+      </w:r>
+    </w:p>
+    <w:p>
+      <w:pPr>
+        <w:numPr>
+          <w:ilvl w:val="0"/>
+          <w:numId w:val="16"/>
+        </w:numPr>
+        <w:spacing w:after="0" w:line="240" w:lineRule="auto"/>
+        <w:ind w:left="709" w:hanging="360"/>
+        <w:rPr>
+          <w:rFonts w:ascii="Arial" w:eastAsia="Arial" w:hAnsi="Arial" w:cs="Arial"/>
+          <w:sz w:val="18"/>
+        </w:rPr>
+      </w:pPr>
+      <w:r>
+        <w:rPr>
+          <w:rFonts w:ascii="Arial" w:eastAsia="Arial" w:hAnsi="Arial" w:cs="Arial"/>
+          <w:sz w:val="18"/>
+        </w:rPr>
+        <w:t xml:space="preserve">Created Test cases </w:t>
+      </w:r>
+      <w:r>
+        <w:rPr>
+          <w:rFonts w:ascii="Arial" w:eastAsia="Arial" w:hAnsi="Arial" w:cs="Arial"/>
+          <w:sz w:val="18"/>
+        </w:rPr>
+        <w:t>in Test case management tool (</w:t>
+      </w:r>
+      <w:proofErr w:type="spellStart"/>
+      <w:r>
+        <w:rPr>
+          <w:rFonts w:ascii="Arial" w:eastAsia="Arial" w:hAnsi="Arial" w:cs="Arial"/>
+          <w:sz w:val="18"/>
+        </w:rPr>
+        <w:t>TestLink</w:t>
+      </w:r>
+      <w:proofErr w:type="spellEnd"/>
+      <w:r>
+        <w:rPr>
+          <w:rFonts w:ascii="Arial" w:eastAsia="Arial" w:hAnsi="Arial" w:cs="Arial"/>
+          <w:sz w:val="18"/>
+        </w:rPr>
+        <w:t xml:space="preserve">) </w:t>
+      </w:r>
+      <w:r>
+        <w:rPr>
+          <w:rFonts w:ascii="Arial" w:eastAsia="Arial" w:hAnsi="Arial" w:cs="Arial"/>
+          <w:sz w:val="18"/>
+        </w:rPr>
+        <w:t>for the functionalities and executed the same.</w:t>
+      </w:r>
+    </w:p>
+    <w:p>
+      <w:pPr>
+        <w:numPr>
+          <w:ilvl w:val="0"/>
+          <w:numId w:val="16"/>
+        </w:numPr>
+        <w:spacing w:after="0" w:line="240" w:lineRule="auto"/>
+        <w:ind w:left="709" w:hanging="360"/>
+        <w:rPr>
+          <w:rFonts w:ascii="Arial" w:eastAsia="Arial" w:hAnsi="Arial" w:cs="Arial"/>
+          <w:sz w:val="18"/>
+        </w:rPr>
+      </w:pPr>
+      <w:r>
+        <w:rPr>
+          <w:rFonts w:ascii="Arial" w:eastAsia="Arial" w:hAnsi="Arial" w:cs="Arial"/>
+          <w:sz w:val="18"/>
+        </w:rPr>
+        <w:t xml:space="preserve">Bug Reporting/ Maintenance done using </w:t>
+      </w:r>
+      <w:r>
+        <w:rPr>
+          <w:rFonts w:ascii="Arial" w:eastAsia="Arial" w:hAnsi="Arial" w:cs="Arial"/>
+          <w:b/>
+          <w:sz w:val="18"/>
+        </w:rPr>
+        <w:t>Jira</w:t>
+      </w:r>
+      <w:r>
+        <w:rPr>
+          <w:rFonts w:ascii="Arial" w:eastAsia="Arial" w:hAnsi="Arial" w:cs="Arial"/>
+          <w:sz w:val="18"/>
+        </w:rPr>
+        <w:t>.</w:t>
+      </w:r>
+    </w:p>
+    <w:p>
+      <w:pPr>
+        <w:spacing w:after="0" w:line="240" w:lineRule="auto"/>
+        <w:ind w:left="425"/>
+        <w:rPr>
+          <w:rFonts w:ascii="Arial" w:eastAsia="Arial" w:hAnsi="Arial" w:cs="Arial"/>
+          <w:sz w:val="18"/>
+        </w:rPr>
+      </w:pPr>
+    </w:p>
+    <w:p>
+      <w:pPr>
+        <w:numPr>
+          <w:ilvl w:val="0"/>
+          <w:numId w:val="12"/>
+        </w:numPr>
+        <w:spacing w:after="0" w:line="240" w:lineRule="auto"/>
+        <w:ind w:left="425" w:hanging="360"/>
+        <w:rPr>
+          <w:rFonts w:ascii="Arial" w:eastAsia="Arial" w:hAnsi="Arial" w:cs="Arial"/>
+          <w:sz w:val="18"/>
+        </w:rPr>
+      </w:pPr>
+      <w:r>
+        <w:rPr>
+          <w:rFonts w:ascii="Arial" w:eastAsia="Arial" w:hAnsi="Arial" w:cs="Arial"/>
+          <w:b/>
+          <w:sz w:val="18"/>
+        </w:rPr>
         <w:t>THOR</w:t>
       </w:r>
       <w:r>
@@ -2292,7 +2557,7 @@
           <w:b/>
           <w:sz w:val="18"/>
         </w:rPr>
-        <w:t>Till Date</w:t>
+        <w:t>Feb-2022</w:t>
       </w:r>
       <w:r>
         <w:rPr>
@@ -2401,15 +2666,13 @@
         </w:rPr>
         <w:t xml:space="preserve">  </w:t>
       </w:r>
-      <w:proofErr w:type="gramStart"/>
-      <w:r>
-        <w:rPr>
-          <w:rFonts w:ascii="Arial" w:eastAsia="Arial" w:hAnsi="Arial" w:cs="Arial"/>
-          <w:sz w:val="18"/>
-        </w:rPr>
-        <w:t>application</w:t>
-      </w:r>
-      <w:proofErr w:type="gramEnd"/>
+      <w:r>
+        <w:rPr>
+          <w:rFonts w:ascii="Arial" w:eastAsia="Arial" w:hAnsi="Arial" w:cs="Arial"/>
+          <w:sz w:val="18"/>
+        </w:rPr>
+        <w:t>Application</w:t>
+      </w:r>
       <w:r>
         <w:rPr>
           <w:rFonts w:ascii="Arial" w:eastAsia="Arial" w:hAnsi="Arial" w:cs="Arial"/>
@@ -2436,7 +2699,23 @@
           <w:rFonts w:ascii="Arial" w:eastAsia="Arial" w:hAnsi="Arial" w:cs="Arial"/>
           <w:sz w:val="18"/>
         </w:rPr>
-        <w:t>Created Test cases for the functionalities and executed the same.</w:t>
+        <w:t>Created Test cases in Test case management tool (</w:t>
+      </w:r>
+      <w:proofErr w:type="spellStart"/>
+      <w:r>
+        <w:rPr>
+          <w:rFonts w:ascii="Arial" w:eastAsia="Arial" w:hAnsi="Arial" w:cs="Arial"/>
+          <w:sz w:val="18"/>
+        </w:rPr>
+        <w:t>TestLink</w:t>
+      </w:r>
+      <w:proofErr w:type="spellEnd"/>
+      <w:r>
+        <w:rPr>
+          <w:rFonts w:ascii="Arial" w:eastAsia="Arial" w:hAnsi="Arial" w:cs="Arial"/>
+          <w:sz w:val="18"/>
+        </w:rPr>
+        <w:t>) for the functionalities and executed the same.</w:t>
       </w:r>
     </w:p>
     <w:p>
@@ -3502,6 +3781,62 @@
     </w:p>
     <w:p>
       <w:pPr>
+        <w:spacing w:after="0" w:line="240" w:lineRule="auto"/>
+        <w:rPr>
+          <w:rFonts w:ascii="Arial" w:eastAsia="Arial" w:hAnsi="Arial" w:cs="Arial"/>
+          <w:sz w:val="18"/>
+        </w:rPr>
+      </w:pPr>
+    </w:p>
+    <w:p>
+      <w:pPr>
+        <w:spacing w:after="0" w:line="240" w:lineRule="auto"/>
+        <w:rPr>
+          <w:rFonts w:ascii="Arial" w:eastAsia="Arial" w:hAnsi="Arial" w:cs="Arial"/>
+          <w:sz w:val="18"/>
+        </w:rPr>
+      </w:pPr>
+    </w:p>
+    <w:p>
+      <w:pPr>
+        <w:spacing w:after="0" w:line="240" w:lineRule="auto"/>
+        <w:rPr>
+          <w:rFonts w:ascii="Arial" w:eastAsia="Arial" w:hAnsi="Arial" w:cs="Arial"/>
+          <w:sz w:val="18"/>
+        </w:rPr>
+      </w:pPr>
+    </w:p>
+    <w:p>
+      <w:pPr>
+        <w:spacing w:after="0" w:line="240" w:lineRule="auto"/>
+        <w:rPr>
+          <w:rFonts w:ascii="Arial" w:eastAsia="Arial" w:hAnsi="Arial" w:cs="Arial"/>
+          <w:sz w:val="18"/>
+        </w:rPr>
+      </w:pPr>
+    </w:p>
+    <w:p>
+      <w:pPr>
+        <w:spacing w:after="0" w:line="240" w:lineRule="auto"/>
+        <w:rPr>
+          <w:rFonts w:ascii="Arial" w:eastAsia="Arial" w:hAnsi="Arial" w:cs="Arial"/>
+          <w:sz w:val="18"/>
+        </w:rPr>
+      </w:pPr>
+      <w:bookmarkStart w:id="0" w:name="_GoBack"/>
+      <w:bookmarkEnd w:id="0"/>
+    </w:p>
+    <w:p>
+      <w:pPr>
+        <w:spacing w:after="0" w:line="240" w:lineRule="auto"/>
+        <w:rPr>
+          <w:rFonts w:ascii="Arial" w:eastAsia="Arial" w:hAnsi="Arial" w:cs="Arial"/>
+          <w:sz w:val="18"/>
+        </w:rPr>
+      </w:pPr>
+    </w:p>
+    <w:p>
+      <w:pPr>
         <w:numPr>
           <w:ilvl w:val="0"/>
           <w:numId w:val="19"/>
@@ -3519,6 +3854,7 @@
           <w:b/>
           <w:sz w:val="18"/>
         </w:rPr>
+        <w:lastRenderedPageBreak/>
         <w:t>Uptime Xorlabs.com, Greater Noida (Jan-2017– July-2017)</w:t>
       </w:r>
     </w:p>
@@ -3847,7 +4183,6 @@
           <w:rFonts w:ascii="Arial" w:eastAsia="Arial" w:hAnsi="Arial" w:cs="Arial"/>
           <w:sz w:val="18"/>
         </w:rPr>
-        <w:lastRenderedPageBreak/>
         <w:t xml:space="preserve">Bug Reporting/ Maintenance done using </w:t>
       </w:r>
       <w:r>
@@ -5108,7 +5443,7 @@
     </w:p>
     <w:sectPr>
       <w:pgSz w:w="11906" w:h="16838"/>
-      <w:pgMar w:top="1260" w:right="1440" w:bottom="1260" w:left="1440" w:header="708" w:footer="708" w:gutter="0"/>
+      <w:pgMar w:top="1260" w:right="1440" w:bottom="993" w:left="1440" w:header="708" w:footer="708" w:gutter="0"/>
       <w:cols w:space="708"/>
       <w:docGrid w:linePitch="360"/>
     </w:sectPr>

</xml_diff>